<commit_message>
update the search manual
</commit_message>
<xml_diff>
--- a/Manuals/2.12/BEXIS212_SearchUI_UserGuide.docx
+++ b/Manuals/2.12/BEXIS212_SearchUI_UserGuide.docx
@@ -2173,8 +2173,6 @@
       <w:pPr>
         <w:jc w:val="both"/>
       </w:pPr>
-      <w:bookmarkStart w:id="0" w:name="_GoBack"/>
-      <w:bookmarkEnd w:id="0"/>
     </w:p>
     <w:p>
       <w:pPr>
@@ -2186,8 +2184,8 @@
       <w:r>
         <w:br w:type="page"/>
       </w:r>
-      <w:bookmarkStart w:id="1" w:name="_Toc524081705"/>
-      <w:bookmarkStart w:id="2" w:name="_Toc526774765"/>
+      <w:bookmarkStart w:id="0" w:name="_Toc524081705"/>
+      <w:bookmarkStart w:id="1" w:name="_Toc526774765"/>
       <w:r>
         <w:lastRenderedPageBreak/>
         <w:t>Search</w:t>
@@ -2198,8 +2196,8 @@
         </w:rPr>
         <w:t xml:space="preserve"> UI</w:t>
       </w:r>
+      <w:bookmarkEnd w:id="0"/>
       <w:bookmarkEnd w:id="1"/>
-      <w:bookmarkEnd w:id="2"/>
     </w:p>
     <w:p>
       <w:pPr>
@@ -2247,7 +2245,7 @@
             <v:path o:extrusionok="f" gradientshapeok="t" o:connecttype="rect"/>
             <o:lock v:ext="edit" aspectratio="t"/>
           </v:shapetype>
-          <v:shape id="_x0000_i1029" type="#_x0000_t75" style="width:453.75pt;height:238.5pt">
+          <v:shape id="_x0000_i1025" type="#_x0000_t75" style="width:453.75pt;height:238.5pt">
             <v:imagedata r:id="rId9" o:title="Bild1"/>
           </v:shape>
         </w:pict>
@@ -2261,13 +2259,13 @@
           <w:lang w:val="de-DE" w:eastAsia="de-DE"/>
         </w:rPr>
       </w:pPr>
-      <w:bookmarkStart w:id="3" w:name="_Toc524081706"/>
-      <w:bookmarkStart w:id="4" w:name="_Toc526774766"/>
+      <w:bookmarkStart w:id="2" w:name="_Toc524081706"/>
+      <w:bookmarkStart w:id="3" w:name="_Toc526774766"/>
       <w:r>
         <w:t>Categories</w:t>
       </w:r>
+      <w:bookmarkEnd w:id="2"/>
       <w:bookmarkEnd w:id="3"/>
-      <w:bookmarkEnd w:id="4"/>
       <w:r>
         <w:t xml:space="preserve"> </w:t>
       </w:r>
@@ -2335,13 +2333,13 @@
       <w:pPr>
         <w:pStyle w:val="Heading2"/>
       </w:pPr>
-      <w:bookmarkStart w:id="5" w:name="_Toc524081707"/>
-      <w:bookmarkStart w:id="6" w:name="_Toc526774767"/>
+      <w:bookmarkStart w:id="4" w:name="_Toc524081707"/>
+      <w:bookmarkStart w:id="5" w:name="_Toc526774767"/>
       <w:r>
         <w:t>Properties</w:t>
       </w:r>
+      <w:bookmarkEnd w:id="4"/>
       <w:bookmarkEnd w:id="5"/>
-      <w:bookmarkEnd w:id="6"/>
       <w:r>
         <w:t xml:space="preserve"> </w:t>
       </w:r>
@@ -2395,13 +2393,13 @@
       <w:pPr>
         <w:pStyle w:val="Heading2"/>
       </w:pPr>
-      <w:bookmarkStart w:id="7" w:name="_Toc524081708"/>
-      <w:bookmarkStart w:id="8" w:name="_Toc526774768"/>
+      <w:bookmarkStart w:id="6" w:name="_Toc524081708"/>
+      <w:bookmarkStart w:id="7" w:name="_Toc526774768"/>
       <w:r>
         <w:t>Free text search with Autocomplete</w:t>
       </w:r>
+      <w:bookmarkEnd w:id="6"/>
       <w:bookmarkEnd w:id="7"/>
-      <w:bookmarkEnd w:id="8"/>
     </w:p>
     <w:p>
       <w:pPr>
@@ -2470,14 +2468,14 @@
       <w:pPr>
         <w:pStyle w:val="Heading2"/>
       </w:pPr>
-      <w:bookmarkStart w:id="9" w:name="_Toc524081709"/>
-      <w:bookmarkStart w:id="10" w:name="_Toc526774769"/>
+      <w:bookmarkStart w:id="8" w:name="_Toc524081709"/>
+      <w:bookmarkStart w:id="9" w:name="_Toc526774769"/>
       <w:r>
         <w:lastRenderedPageBreak/>
         <w:t>Selected Filter</w:t>
       </w:r>
+      <w:bookmarkEnd w:id="8"/>
       <w:bookmarkEnd w:id="9"/>
-      <w:bookmarkEnd w:id="10"/>
     </w:p>
     <w:p>
       <w:pPr>
@@ -2552,13 +2550,13 @@
       <w:pPr>
         <w:pStyle w:val="Heading2"/>
       </w:pPr>
-      <w:bookmarkStart w:id="11" w:name="_Toc524081710"/>
-      <w:bookmarkStart w:id="12" w:name="_Toc526774770"/>
+      <w:bookmarkStart w:id="10" w:name="_Toc524081710"/>
+      <w:bookmarkStart w:id="11" w:name="_Toc526774770"/>
       <w:r>
         <w:t>Results</w:t>
       </w:r>
+      <w:bookmarkEnd w:id="10"/>
       <w:bookmarkEnd w:id="11"/>
-      <w:bookmarkEnd w:id="12"/>
     </w:p>
     <w:p>
       <w:pPr>
@@ -2653,101 +2651,101 @@
       <w:pPr>
         <w:pStyle w:val="Heading1"/>
       </w:pPr>
-      <w:bookmarkStart w:id="13" w:name="_Toc524081711"/>
-      <w:bookmarkStart w:id="14" w:name="_Toc526774771"/>
+      <w:bookmarkStart w:id="12" w:name="_Toc524081711"/>
+      <w:bookmarkStart w:id="13" w:name="_Toc526774771"/>
       <w:r>
         <w:t>Data Details</w:t>
       </w:r>
+      <w:bookmarkEnd w:id="12"/>
       <w:bookmarkEnd w:id="13"/>
+    </w:p>
+    <w:p>
+      <w:pPr>
+        <w:jc w:val="both"/>
+        <w:rPr>
+          <w:lang w:val="en-US"/>
+        </w:rPr>
+      </w:pPr>
+      <w:r>
+        <w:rPr>
+          <w:lang w:val="en-US"/>
+        </w:rPr>
+        <w:t xml:space="preserve">About each dataset created in the </w:t>
+      </w:r>
+      <w:r>
+        <w:rPr>
+          <w:lang w:val="en-US"/>
+        </w:rPr>
+        <w:t>BEXIS</w:t>
+      </w:r>
+      <w:r>
+        <w:rPr>
+          <w:lang w:val="en-US"/>
+        </w:rPr>
+        <w:t xml:space="preserve"> 2</w:t>
+      </w:r>
+      <w:r>
+        <w:rPr>
+          <w:lang w:val="en-US"/>
+        </w:rPr>
+        <w:t xml:space="preserve">, you can find a detail contains Meta Data, </w:t>
+      </w:r>
+      <w:r>
+        <w:rPr>
+          <w:lang w:val="en-US"/>
+        </w:rPr>
+        <w:t>Primary Data, Data Structure,</w:t>
+      </w:r>
+      <w:r>
+        <w:rPr>
+          <w:lang w:val="en-US"/>
+        </w:rPr>
+        <w:t xml:space="preserve"> </w:t>
+      </w:r>
+      <w:r>
+        <w:rPr>
+          <w:lang w:val="en-US"/>
+        </w:rPr>
+        <w:t>Dataset Permissions</w:t>
+      </w:r>
+      <w:r>
+        <w:rPr>
+          <w:lang w:val="en-US"/>
+        </w:rPr>
+        <w:t>, Publish and Attachments</w:t>
+      </w:r>
+      <w:r>
+        <w:rPr>
+          <w:lang w:val="en-US"/>
+        </w:rPr>
+        <w:t xml:space="preserve"> </w:t>
+      </w:r>
+      <w:r>
+        <w:rPr>
+          <w:lang w:val="en-US"/>
+        </w:rPr>
+        <w:t>explain later.</w:t>
+      </w:r>
+    </w:p>
+    <w:p>
+      <w:pPr>
+        <w:jc w:val="both"/>
+        <w:rPr>
+          <w:lang w:val="en-US"/>
+        </w:rPr>
+      </w:pPr>
+    </w:p>
+    <w:p>
+      <w:pPr>
+        <w:pStyle w:val="Heading2"/>
+      </w:pPr>
+      <w:bookmarkStart w:id="14" w:name="_Toc524081712"/>
+      <w:bookmarkStart w:id="15" w:name="_Toc526774772"/>
+      <w:r>
+        <w:t>Meta Data</w:t>
+      </w:r>
       <w:bookmarkEnd w:id="14"/>
-    </w:p>
-    <w:p>
-      <w:pPr>
-        <w:jc w:val="both"/>
-        <w:rPr>
-          <w:lang w:val="en-US"/>
-        </w:rPr>
-      </w:pPr>
-      <w:r>
-        <w:rPr>
-          <w:lang w:val="en-US"/>
-        </w:rPr>
-        <w:t xml:space="preserve">About each dataset created in the </w:t>
-      </w:r>
-      <w:r>
-        <w:rPr>
-          <w:lang w:val="en-US"/>
-        </w:rPr>
-        <w:t>BEXIS</w:t>
-      </w:r>
-      <w:r>
-        <w:rPr>
-          <w:lang w:val="en-US"/>
-        </w:rPr>
-        <w:t xml:space="preserve"> 2</w:t>
-      </w:r>
-      <w:r>
-        <w:rPr>
-          <w:lang w:val="en-US"/>
-        </w:rPr>
-        <w:t xml:space="preserve">, you can find a detail contains Meta Data, </w:t>
-      </w:r>
-      <w:r>
-        <w:rPr>
-          <w:lang w:val="en-US"/>
-        </w:rPr>
-        <w:t>Primary Data, Data Structure,</w:t>
-      </w:r>
-      <w:r>
-        <w:rPr>
-          <w:lang w:val="en-US"/>
-        </w:rPr>
-        <w:t xml:space="preserve"> </w:t>
-      </w:r>
-      <w:r>
-        <w:rPr>
-          <w:lang w:val="en-US"/>
-        </w:rPr>
-        <w:t>Dataset Permissions</w:t>
-      </w:r>
-      <w:r>
-        <w:rPr>
-          <w:lang w:val="en-US"/>
-        </w:rPr>
-        <w:t>, Publish and Attachments</w:t>
-      </w:r>
-      <w:r>
-        <w:rPr>
-          <w:lang w:val="en-US"/>
-        </w:rPr>
-        <w:t xml:space="preserve"> </w:t>
-      </w:r>
-      <w:r>
-        <w:rPr>
-          <w:lang w:val="en-US"/>
-        </w:rPr>
-        <w:t>explain later.</w:t>
-      </w:r>
-    </w:p>
-    <w:p>
-      <w:pPr>
-        <w:jc w:val="both"/>
-        <w:rPr>
-          <w:lang w:val="en-US"/>
-        </w:rPr>
-      </w:pPr>
-    </w:p>
-    <w:p>
-      <w:pPr>
-        <w:pStyle w:val="Heading2"/>
-      </w:pPr>
-      <w:bookmarkStart w:id="15" w:name="_Toc524081712"/>
-      <w:bookmarkStart w:id="16" w:name="_Toc526774772"/>
-      <w:r>
-        <w:t>Meta Data</w:t>
-      </w:r>
       <w:bookmarkEnd w:id="15"/>
-      <w:bookmarkEnd w:id="16"/>
     </w:p>
     <w:p>
       <w:pPr>
@@ -2806,7 +2804,7 @@
           <w:lang w:val="en-US"/>
         </w:rPr>
         <w:pict>
-          <v:shape id="Picture 1" o:spid="_x0000_i1030" type="#_x0000_t75" style="width:470.25pt;height:247.5pt;visibility:visible;mso-wrap-style:square">
+          <v:shape id="Picture 1" o:spid="_x0000_i1026" type="#_x0000_t75" style="width:470.25pt;height:247.5pt;visibility:visible;mso-wrap-style:square">
             <v:imagedata r:id="rId10" o:title="" cropbottom="18212f"/>
           </v:shape>
         </w:pict>
@@ -2816,48 +2814,92 @@
       <w:pPr>
         <w:pStyle w:val="Heading2"/>
       </w:pPr>
-      <w:bookmarkStart w:id="17" w:name="_Toc524081713"/>
+      <w:bookmarkStart w:id="16" w:name="_Toc524081713"/>
       <w:r>
         <w:br w:type="page"/>
       </w:r>
-      <w:bookmarkStart w:id="18" w:name="_Toc526774773"/>
+      <w:bookmarkStart w:id="17" w:name="_Toc526774773"/>
       <w:r>
         <w:lastRenderedPageBreak/>
         <w:t>Primary Data</w:t>
       </w:r>
+      <w:bookmarkEnd w:id="16"/>
       <w:bookmarkEnd w:id="17"/>
+    </w:p>
+    <w:p>
+      <w:pPr>
+        <w:jc w:val="both"/>
+        <w:rPr>
+          <w:lang w:val="en-US"/>
+        </w:rPr>
+      </w:pPr>
+      <w:r>
+        <w:rPr>
+          <w:lang w:val="en-US"/>
+        </w:rPr>
+        <w:t xml:space="preserve">On this tab you have access to the </w:t>
+      </w:r>
+      <w:r>
+        <w:rPr>
+          <w:lang w:val="en-US"/>
+        </w:rPr>
+        <w:t>primary data of the selected dataset</w:t>
+      </w:r>
+      <w:r>
+        <w:rPr>
+          <w:lang w:val="en-US"/>
+        </w:rPr>
+        <w:t>.</w:t>
+      </w:r>
+      <w:r>
+        <w:rPr>
+          <w:lang w:val="en-US"/>
+        </w:rPr>
+        <w:t xml:space="preserve"> </w:t>
+      </w:r>
+      <w:r>
+        <w:rPr>
+          <w:lang w:val="en-US"/>
+        </w:rPr>
+        <w:t xml:space="preserve">A User </w:t>
+      </w:r>
+      <w:r>
+        <w:rPr>
+          <w:lang w:val="en-US"/>
+        </w:rPr>
+        <w:t>can download selected data in an Excel file, comma separated in a CSV file, or tab separated in a TXT</w:t>
+      </w:r>
+      <w:r>
+        <w:rPr>
+          <w:lang w:val="en-US"/>
+        </w:rPr>
+        <w:t xml:space="preserve"> or TSV</w:t>
+      </w:r>
+      <w:r>
+        <w:rPr>
+          <w:lang w:val="en-US"/>
+        </w:rPr>
+        <w:t xml:space="preserve"> file.</w:t>
+      </w:r>
+      <w:r>
+        <w:rPr>
+          <w:lang w:val="en-US"/>
+        </w:rPr>
+        <w:t xml:space="preserve"> Also a user can filter and sort the data before and download only a subset of the dataset. For </w:t>
+      </w:r>
+      <w:r>
+        <w:rPr>
+          <w:lang w:val="en-US"/>
+        </w:rPr>
+        <w:t xml:space="preserve">filtering </w:t>
+      </w:r>
+      <w:bookmarkStart w:id="18" w:name="_GoBack"/>
       <w:bookmarkEnd w:id="18"/>
-    </w:p>
-    <w:p>
-      <w:pPr>
-        <w:jc w:val="both"/>
-        <w:rPr>
-          <w:lang w:val="en-US"/>
-        </w:rPr>
-      </w:pPr>
-      <w:r>
-        <w:rPr>
-          <w:lang w:val="en-US"/>
-        </w:rPr>
-        <w:t xml:space="preserve">On this tab you have access to the </w:t>
-      </w:r>
-      <w:r>
-        <w:rPr>
-          <w:lang w:val="en-US"/>
-        </w:rPr>
-        <w:t>primary data of the selected dataset</w:t>
-      </w:r>
-      <w:r>
-        <w:rPr>
-          <w:lang w:val="en-US"/>
-        </w:rPr>
-        <w:t>.</w:t>
-      </w:r>
-      <w:r>
-        <w:rPr>
-          <w:lang w:val="en-US"/>
-        </w:rPr>
-        <w:t xml:space="preserve"> You can download selected data in an Excel file, comma separated in a CSV file, or tab separated in a TXT file.</w:t>
+      <w:r>
+        <w:rPr>
+          <w:lang w:val="en-US"/>
+        </w:rPr>
+        <w:t xml:space="preserve"> use the funnel button next to the variable.</w:t>
       </w:r>
     </w:p>
     <w:p>
@@ -2874,7 +2916,7 @@
           <w:lang w:val="en-US"/>
         </w:rPr>
         <w:pict>
-          <v:shape id="_x0000_i1031" type="#_x0000_t75" style="width:470.25pt;height:237pt;visibility:visible;mso-wrap-style:square">
+          <v:shape id="_x0000_i1027" type="#_x0000_t75" style="width:470.25pt;height:237pt;visibility:visible;mso-wrap-style:square">
             <v:imagedata r:id="rId11" o:title=""/>
           </v:shape>
         </w:pict>
@@ -2966,7 +3008,7 @@
           <w:lang w:val="en-US"/>
         </w:rPr>
         <w:pict>
-          <v:shape id="_x0000_i1032" type="#_x0000_t75" style="width:470.25pt;height:270.75pt;visibility:visible;mso-wrap-style:square">
+          <v:shape id="_x0000_i1028" type="#_x0000_t75" style="width:470.25pt;height:270.75pt;visibility:visible;mso-wrap-style:square">
             <v:imagedata r:id="rId13" o:title=""/>
           </v:shape>
         </w:pict>
@@ -3022,7 +3064,7 @@
           <w:lang w:val="en-US"/>
         </w:rPr>
         <w:pict>
-          <v:shape id="_x0000_i1033" type="#_x0000_t75" style="width:453pt;height:222.75pt">
+          <v:shape id="_x0000_i1029" type="#_x0000_t75" style="width:453pt;height:222.75pt">
             <v:imagedata r:id="rId14" o:title="dataset permission"/>
           </v:shape>
         </w:pict>
@@ -3096,7 +3138,7 @@
           <w:lang w:val="en-US"/>
         </w:rPr>
         <w:pict>
-          <v:shape id="_x0000_i1034" type="#_x0000_t75" style="width:471pt;height:188.25pt;visibility:visible;mso-wrap-style:square">
+          <v:shape id="_x0000_i1030" type="#_x0000_t75" style="width:471pt;height:188.25pt;visibility:visible;mso-wrap-style:square">
             <v:imagedata r:id="rId15" o:title=""/>
           </v:shape>
         </w:pict>
@@ -3171,7 +3213,7 @@
           <w:lang w:val="en-US"/>
         </w:rPr>
         <w:pict>
-          <v:shape id="_x0000_i1035" type="#_x0000_t75" style="width:470.25pt;height:287.25pt;visibility:visible;mso-wrap-style:square">
+          <v:shape id="_x0000_i1031" type="#_x0000_t75" style="width:470.25pt;height:287.25pt;visibility:visible;mso-wrap-style:square">
             <v:imagedata r:id="rId16" o:title=""/>
           </v:shape>
         </w:pict>
@@ -3246,7 +3288,7 @@
           <w:lang w:val="en-US"/>
         </w:rPr>
         <w:pict>
-          <v:shape id="_x0000_i1025" type="#_x0000_t75" style="width:453pt;height:199.5pt">
+          <v:shape id="_x0000_i1032" type="#_x0000_t75" style="width:453pt;height:199.5pt">
             <v:imagedata r:id="rId17" o:title="search Manager" cropbottom="19296f"/>
           </v:shape>
         </w:pict>
@@ -3279,7 +3321,7 @@
           <w:lang w:eastAsia="de-DE"/>
         </w:rPr>
         <w:pict>
-          <v:shape id="_x0000_i1026" type="#_x0000_t75" style="width:18.75pt;height:18.75pt;visibility:visible;mso-wrap-style:square">
+          <v:shape id="_x0000_i1033" type="#_x0000_t75" style="width:18.75pt;height:18.75pt;visibility:visible;mso-wrap-style:square">
             <v:imagedata r:id="rId18" o:title=""/>
           </v:shape>
         </w:pict>
@@ -3303,7 +3345,7 @@
           <w:lang w:eastAsia="de-DE"/>
         </w:rPr>
         <w:pict>
-          <v:shape id="_x0000_i1027" type="#_x0000_t75" style="width:18.75pt;height:18.75pt;visibility:visible;mso-wrap-style:square">
+          <v:shape id="_x0000_i1034" type="#_x0000_t75" style="width:18.75pt;height:18.75pt;visibility:visible;mso-wrap-style:square">
             <v:imagedata r:id="rId19" o:title=""/>
           </v:shape>
         </w:pict>
@@ -3407,7 +3449,7 @@
           <w:lang w:val="en-GB"/>
         </w:rPr>
         <w:pict>
-          <v:shape id="_x0000_i1028" type="#_x0000_t75" style="width:453pt;height:306.75pt">
+          <v:shape id="_x0000_i1035" type="#_x0000_t75" style="width:453pt;height:306.75pt">
             <v:imagedata r:id="rId20" o:title="create search attribute"/>
           </v:shape>
         </w:pict>
@@ -4010,7 +4052,7 @@
       <w:rPr>
         <w:noProof/>
       </w:rPr>
-      <w:t>6</w:t>
+      <w:t>5</w:t>
     </w:r>
     <w:r>
       <w:rPr>
@@ -6949,7 +6991,7 @@
 </file>
 
 <file path=customXml/itemProps1.xml><?xml version="1.0" encoding="utf-8"?>
-<ds:datastoreItem xmlns:ds="http://schemas.openxmlformats.org/officeDocument/2006/customXml" ds:itemID="{498D5FBE-A87E-42F8-A40B-92BCFE8D353D}">
+<ds:datastoreItem xmlns:ds="http://schemas.openxmlformats.org/officeDocument/2006/customXml" ds:itemID="{5BEE8B6D-A46D-47BA-BE39-5B382B15E614}">
   <ds:schemaRefs>
     <ds:schemaRef ds:uri="http://schemas.openxmlformats.org/officeDocument/2006/bibliography"/>
   </ds:schemaRefs>

</xml_diff>

<commit_message>
Add dashboard description to the search manual
</commit_message>
<xml_diff>
--- a/Manuals/2.12/BEXIS212_SearchUI_UserGuide.docx
+++ b/Manuals/2.12/BEXIS212_SearchUI_UserGuide.docx
@@ -965,6 +965,7 @@
           <w:tab w:val="right" w:leader="dot" w:pos="9062"/>
         </w:tabs>
         <w:rPr>
+          <w:rFonts w:asciiTheme="minorHAnsi" w:eastAsiaTheme="minorEastAsia" w:hAnsiTheme="minorHAnsi" w:cstheme="minorBidi"/>
           <w:noProof/>
           <w:lang w:val="en-US" w:eastAsia="en-US"/>
         </w:rPr>
@@ -978,7 +979,7 @@
       <w:r>
         <w:fldChar w:fldCharType="separate"/>
       </w:r>
-      <w:hyperlink w:anchor="_Toc526774765" w:history="1">
+      <w:hyperlink w:anchor="_Toc526839973" w:history="1">
         <w:r>
           <w:rPr>
             <w:rStyle w:val="Hyperlink"/>
@@ -989,6 +990,7 @@
         </w:r>
         <w:r>
           <w:rPr>
+            <w:rFonts w:asciiTheme="minorHAnsi" w:eastAsiaTheme="minorEastAsia" w:hAnsiTheme="minorHAnsi" w:cstheme="minorBidi"/>
             <w:noProof/>
             <w:lang w:val="en-US" w:eastAsia="en-US"/>
           </w:rPr>
@@ -1028,7 +1030,7 @@
             <w:noProof/>
             <w:webHidden/>
           </w:rPr>
-          <w:instrText xml:space="preserve"> PAGEREF _Toc526774765 \h </w:instrText>
+          <w:instrText xml:space="preserve"> PAGEREF _Toc526839973 \h </w:instrText>
         </w:r>
         <w:r>
           <w:rPr>
@@ -1067,11 +1069,12 @@
           <w:tab w:val="right" w:leader="dot" w:pos="9062"/>
         </w:tabs>
         <w:rPr>
+          <w:rFonts w:asciiTheme="minorHAnsi" w:eastAsiaTheme="minorEastAsia" w:hAnsiTheme="minorHAnsi" w:cstheme="minorBidi"/>
           <w:noProof/>
           <w:lang w:val="en-US" w:eastAsia="en-US"/>
         </w:rPr>
       </w:pPr>
-      <w:hyperlink w:anchor="_Toc526774766" w:history="1">
+      <w:hyperlink w:anchor="_Toc526839974" w:history="1">
         <w:r>
           <w:rPr>
             <w:rStyle w:val="Hyperlink"/>
@@ -1081,6 +1084,7 @@
         </w:r>
         <w:r>
           <w:rPr>
+            <w:rFonts w:asciiTheme="minorHAnsi" w:eastAsiaTheme="minorEastAsia" w:hAnsiTheme="minorHAnsi" w:cstheme="minorBidi"/>
             <w:noProof/>
             <w:lang w:val="en-US" w:eastAsia="en-US"/>
           </w:rPr>
@@ -1112,7 +1116,7 @@
             <w:noProof/>
             <w:webHidden/>
           </w:rPr>
-          <w:instrText xml:space="preserve"> PAGEREF _Toc526774766 \h </w:instrText>
+          <w:instrText xml:space="preserve"> PAGEREF _Toc526839974 \h </w:instrText>
         </w:r>
         <w:r>
           <w:rPr>
@@ -1151,11 +1155,12 @@
           <w:tab w:val="right" w:leader="dot" w:pos="9062"/>
         </w:tabs>
         <w:rPr>
+          <w:rFonts w:asciiTheme="minorHAnsi" w:eastAsiaTheme="minorEastAsia" w:hAnsiTheme="minorHAnsi" w:cstheme="minorBidi"/>
           <w:noProof/>
           <w:lang w:val="en-US" w:eastAsia="en-US"/>
         </w:rPr>
       </w:pPr>
-      <w:hyperlink w:anchor="_Toc526774767" w:history="1">
+      <w:hyperlink w:anchor="_Toc526839975" w:history="1">
         <w:r>
           <w:rPr>
             <w:rStyle w:val="Hyperlink"/>
@@ -1165,6 +1170,7 @@
         </w:r>
         <w:r>
           <w:rPr>
+            <w:rFonts w:asciiTheme="minorHAnsi" w:eastAsiaTheme="minorEastAsia" w:hAnsiTheme="minorHAnsi" w:cstheme="minorBidi"/>
             <w:noProof/>
             <w:lang w:val="en-US" w:eastAsia="en-US"/>
           </w:rPr>
@@ -1196,7 +1202,7 @@
             <w:noProof/>
             <w:webHidden/>
           </w:rPr>
-          <w:instrText xml:space="preserve"> PAGEREF _Toc526774767 \h </w:instrText>
+          <w:instrText xml:space="preserve"> PAGEREF _Toc526839975 \h </w:instrText>
         </w:r>
         <w:r>
           <w:rPr>
@@ -1235,11 +1241,12 @@
           <w:tab w:val="right" w:leader="dot" w:pos="9062"/>
         </w:tabs>
         <w:rPr>
+          <w:rFonts w:asciiTheme="minorHAnsi" w:eastAsiaTheme="minorEastAsia" w:hAnsiTheme="minorHAnsi" w:cstheme="minorBidi"/>
           <w:noProof/>
           <w:lang w:val="en-US" w:eastAsia="en-US"/>
         </w:rPr>
       </w:pPr>
-      <w:hyperlink w:anchor="_Toc526774768" w:history="1">
+      <w:hyperlink w:anchor="_Toc526839976" w:history="1">
         <w:r>
           <w:rPr>
             <w:rStyle w:val="Hyperlink"/>
@@ -1249,6 +1256,7 @@
         </w:r>
         <w:r>
           <w:rPr>
+            <w:rFonts w:asciiTheme="minorHAnsi" w:eastAsiaTheme="minorEastAsia" w:hAnsiTheme="minorHAnsi" w:cstheme="minorBidi"/>
             <w:noProof/>
             <w:lang w:val="en-US" w:eastAsia="en-US"/>
           </w:rPr>
@@ -1280,7 +1288,7 @@
             <w:noProof/>
             <w:webHidden/>
           </w:rPr>
-          <w:instrText xml:space="preserve"> PAGEREF _Toc526774768 \h </w:instrText>
+          <w:instrText xml:space="preserve"> PAGEREF _Toc526839976 \h </w:instrText>
         </w:r>
         <w:r>
           <w:rPr>
@@ -1319,11 +1327,12 @@
           <w:tab w:val="right" w:leader="dot" w:pos="9062"/>
         </w:tabs>
         <w:rPr>
+          <w:rFonts w:asciiTheme="minorHAnsi" w:eastAsiaTheme="minorEastAsia" w:hAnsiTheme="minorHAnsi" w:cstheme="minorBidi"/>
           <w:noProof/>
           <w:lang w:val="en-US" w:eastAsia="en-US"/>
         </w:rPr>
       </w:pPr>
-      <w:hyperlink w:anchor="_Toc526774769" w:history="1">
+      <w:hyperlink w:anchor="_Toc526839977" w:history="1">
         <w:r>
           <w:rPr>
             <w:rStyle w:val="Hyperlink"/>
@@ -1333,6 +1342,7 @@
         </w:r>
         <w:r>
           <w:rPr>
+            <w:rFonts w:asciiTheme="minorHAnsi" w:eastAsiaTheme="minorEastAsia" w:hAnsiTheme="minorHAnsi" w:cstheme="minorBidi"/>
             <w:noProof/>
             <w:lang w:val="en-US" w:eastAsia="en-US"/>
           </w:rPr>
@@ -1364,7 +1374,7 @@
             <w:noProof/>
             <w:webHidden/>
           </w:rPr>
-          <w:instrText xml:space="preserve"> PAGEREF _Toc526774769 \h </w:instrText>
+          <w:instrText xml:space="preserve"> PAGEREF _Toc526839977 \h </w:instrText>
         </w:r>
         <w:r>
           <w:rPr>
@@ -1403,11 +1413,12 @@
           <w:tab w:val="right" w:leader="dot" w:pos="9062"/>
         </w:tabs>
         <w:rPr>
+          <w:rFonts w:asciiTheme="minorHAnsi" w:eastAsiaTheme="minorEastAsia" w:hAnsiTheme="minorHAnsi" w:cstheme="minorBidi"/>
           <w:noProof/>
           <w:lang w:val="en-US" w:eastAsia="en-US"/>
         </w:rPr>
       </w:pPr>
-      <w:hyperlink w:anchor="_Toc526774770" w:history="1">
+      <w:hyperlink w:anchor="_Toc526839978" w:history="1">
         <w:r>
           <w:rPr>
             <w:rStyle w:val="Hyperlink"/>
@@ -1417,6 +1428,7 @@
         </w:r>
         <w:r>
           <w:rPr>
+            <w:rFonts w:asciiTheme="minorHAnsi" w:eastAsiaTheme="minorEastAsia" w:hAnsiTheme="minorHAnsi" w:cstheme="minorBidi"/>
             <w:noProof/>
             <w:lang w:val="en-US" w:eastAsia="en-US"/>
           </w:rPr>
@@ -1448,7 +1460,7 @@
             <w:noProof/>
             <w:webHidden/>
           </w:rPr>
-          <w:instrText xml:space="preserve"> PAGEREF _Toc526774770 \h </w:instrText>
+          <w:instrText xml:space="preserve"> PAGEREF _Toc526839978 \h </w:instrText>
         </w:r>
         <w:r>
           <w:rPr>
@@ -1487,11 +1499,12 @@
           <w:tab w:val="right" w:leader="dot" w:pos="9062"/>
         </w:tabs>
         <w:rPr>
+          <w:rFonts w:asciiTheme="minorHAnsi" w:eastAsiaTheme="minorEastAsia" w:hAnsiTheme="minorHAnsi" w:cstheme="minorBidi"/>
           <w:noProof/>
           <w:lang w:val="en-US" w:eastAsia="en-US"/>
         </w:rPr>
       </w:pPr>
-      <w:hyperlink w:anchor="_Toc526774771" w:history="1">
+      <w:hyperlink w:anchor="_Toc526839979" w:history="1">
         <w:r>
           <w:rPr>
             <w:rStyle w:val="Hyperlink"/>
@@ -1501,6 +1514,7 @@
         </w:r>
         <w:r>
           <w:rPr>
+            <w:rFonts w:asciiTheme="minorHAnsi" w:eastAsiaTheme="minorEastAsia" w:hAnsiTheme="minorHAnsi" w:cstheme="minorBidi"/>
             <w:noProof/>
             <w:lang w:val="en-US" w:eastAsia="en-US"/>
           </w:rPr>
@@ -1532,7 +1546,7 @@
             <w:noProof/>
             <w:webHidden/>
           </w:rPr>
-          <w:instrText xml:space="preserve"> PAGEREF _Toc526774771 \h </w:instrText>
+          <w:instrText xml:space="preserve"> PAGEREF _Toc526839979 \h </w:instrText>
         </w:r>
         <w:r>
           <w:rPr>
@@ -1571,11 +1585,12 @@
           <w:tab w:val="right" w:leader="dot" w:pos="9062"/>
         </w:tabs>
         <w:rPr>
+          <w:rFonts w:asciiTheme="minorHAnsi" w:eastAsiaTheme="minorEastAsia" w:hAnsiTheme="minorHAnsi" w:cstheme="minorBidi"/>
           <w:noProof/>
           <w:lang w:val="en-US" w:eastAsia="en-US"/>
         </w:rPr>
       </w:pPr>
-      <w:hyperlink w:anchor="_Toc526774772" w:history="1">
+      <w:hyperlink w:anchor="_Toc526839980" w:history="1">
         <w:r>
           <w:rPr>
             <w:rStyle w:val="Hyperlink"/>
@@ -1585,6 +1600,7 @@
         </w:r>
         <w:r>
           <w:rPr>
+            <w:rFonts w:asciiTheme="minorHAnsi" w:eastAsiaTheme="minorEastAsia" w:hAnsiTheme="minorHAnsi" w:cstheme="minorBidi"/>
             <w:noProof/>
             <w:lang w:val="en-US" w:eastAsia="en-US"/>
           </w:rPr>
@@ -1616,7 +1632,7 @@
             <w:noProof/>
             <w:webHidden/>
           </w:rPr>
-          <w:instrText xml:space="preserve"> PAGEREF _Toc526774772 \h </w:instrText>
+          <w:instrText xml:space="preserve"> PAGEREF _Toc526839980 \h </w:instrText>
         </w:r>
         <w:r>
           <w:rPr>
@@ -1655,11 +1671,12 @@
           <w:tab w:val="right" w:leader="dot" w:pos="9062"/>
         </w:tabs>
         <w:rPr>
+          <w:rFonts w:asciiTheme="minorHAnsi" w:eastAsiaTheme="minorEastAsia" w:hAnsiTheme="minorHAnsi" w:cstheme="minorBidi"/>
           <w:noProof/>
           <w:lang w:val="en-US" w:eastAsia="en-US"/>
         </w:rPr>
       </w:pPr>
-      <w:hyperlink w:anchor="_Toc526774773" w:history="1">
+      <w:hyperlink w:anchor="_Toc526839981" w:history="1">
         <w:r>
           <w:rPr>
             <w:rStyle w:val="Hyperlink"/>
@@ -1669,6 +1686,7 @@
         </w:r>
         <w:r>
           <w:rPr>
+            <w:rFonts w:asciiTheme="minorHAnsi" w:eastAsiaTheme="minorEastAsia" w:hAnsiTheme="minorHAnsi" w:cstheme="minorBidi"/>
             <w:noProof/>
             <w:lang w:val="en-US" w:eastAsia="en-US"/>
           </w:rPr>
@@ -1700,7 +1718,7 @@
             <w:noProof/>
             <w:webHidden/>
           </w:rPr>
-          <w:instrText xml:space="preserve"> PAGEREF _Toc526774773 \h </w:instrText>
+          <w:instrText xml:space="preserve"> PAGEREF _Toc526839981 \h </w:instrText>
         </w:r>
         <w:r>
           <w:rPr>
@@ -1739,11 +1757,12 @@
           <w:tab w:val="right" w:leader="dot" w:pos="9062"/>
         </w:tabs>
         <w:rPr>
+          <w:rFonts w:asciiTheme="minorHAnsi" w:eastAsiaTheme="minorEastAsia" w:hAnsiTheme="minorHAnsi" w:cstheme="minorBidi"/>
           <w:noProof/>
           <w:lang w:val="en-US" w:eastAsia="en-US"/>
         </w:rPr>
       </w:pPr>
-      <w:hyperlink w:anchor="_Toc526774774" w:history="1">
+      <w:hyperlink w:anchor="_Toc526839982" w:history="1">
         <w:r>
           <w:rPr>
             <w:rStyle w:val="Hyperlink"/>
@@ -1753,6 +1772,7 @@
         </w:r>
         <w:r>
           <w:rPr>
+            <w:rFonts w:asciiTheme="minorHAnsi" w:eastAsiaTheme="minorEastAsia" w:hAnsiTheme="minorHAnsi" w:cstheme="minorBidi"/>
             <w:noProof/>
             <w:lang w:val="en-US" w:eastAsia="en-US"/>
           </w:rPr>
@@ -1784,7 +1804,7 @@
             <w:noProof/>
             <w:webHidden/>
           </w:rPr>
-          <w:instrText xml:space="preserve"> PAGEREF _Toc526774774 \h </w:instrText>
+          <w:instrText xml:space="preserve"> PAGEREF _Toc526839982 \h </w:instrText>
         </w:r>
         <w:r>
           <w:rPr>
@@ -1823,11 +1843,12 @@
           <w:tab w:val="right" w:leader="dot" w:pos="9062"/>
         </w:tabs>
         <w:rPr>
+          <w:rFonts w:asciiTheme="minorHAnsi" w:eastAsiaTheme="minorEastAsia" w:hAnsiTheme="minorHAnsi" w:cstheme="minorBidi"/>
           <w:noProof/>
           <w:lang w:val="en-US" w:eastAsia="en-US"/>
         </w:rPr>
       </w:pPr>
-      <w:hyperlink w:anchor="_Toc526774775" w:history="1">
+      <w:hyperlink w:anchor="_Toc526839983" w:history="1">
         <w:r>
           <w:rPr>
             <w:rStyle w:val="Hyperlink"/>
@@ -1837,6 +1858,7 @@
         </w:r>
         <w:r>
           <w:rPr>
+            <w:rFonts w:asciiTheme="minorHAnsi" w:eastAsiaTheme="minorEastAsia" w:hAnsiTheme="minorHAnsi" w:cstheme="minorBidi"/>
             <w:noProof/>
             <w:lang w:val="en-US" w:eastAsia="en-US"/>
           </w:rPr>
@@ -1868,7 +1890,7 @@
             <w:noProof/>
             <w:webHidden/>
           </w:rPr>
-          <w:instrText xml:space="preserve"> PAGEREF _Toc526774775 \h </w:instrText>
+          <w:instrText xml:space="preserve"> PAGEREF _Toc526839983 \h </w:instrText>
         </w:r>
         <w:r>
           <w:rPr>
@@ -1907,11 +1929,12 @@
           <w:tab w:val="right" w:leader="dot" w:pos="9062"/>
         </w:tabs>
         <w:rPr>
+          <w:rFonts w:asciiTheme="minorHAnsi" w:eastAsiaTheme="minorEastAsia" w:hAnsiTheme="minorHAnsi" w:cstheme="minorBidi"/>
           <w:noProof/>
           <w:lang w:val="en-US" w:eastAsia="en-US"/>
         </w:rPr>
       </w:pPr>
-      <w:hyperlink w:anchor="_Toc526774776" w:history="1">
+      <w:hyperlink w:anchor="_Toc526839984" w:history="1">
         <w:r>
           <w:rPr>
             <w:rStyle w:val="Hyperlink"/>
@@ -1921,6 +1944,7 @@
         </w:r>
         <w:r>
           <w:rPr>
+            <w:rFonts w:asciiTheme="minorHAnsi" w:eastAsiaTheme="minorEastAsia" w:hAnsiTheme="minorHAnsi" w:cstheme="minorBidi"/>
             <w:noProof/>
             <w:lang w:val="en-US" w:eastAsia="en-US"/>
           </w:rPr>
@@ -1952,7 +1976,7 @@
             <w:noProof/>
             <w:webHidden/>
           </w:rPr>
-          <w:instrText xml:space="preserve"> PAGEREF _Toc526774776 \h </w:instrText>
+          <w:instrText xml:space="preserve"> PAGEREF _Toc526839984 \h </w:instrText>
         </w:r>
         <w:r>
           <w:rPr>
@@ -1991,11 +2015,12 @@
           <w:tab w:val="right" w:leader="dot" w:pos="9062"/>
         </w:tabs>
         <w:rPr>
+          <w:rFonts w:asciiTheme="minorHAnsi" w:eastAsiaTheme="minorEastAsia" w:hAnsiTheme="minorHAnsi" w:cstheme="minorBidi"/>
           <w:noProof/>
           <w:lang w:val="en-US" w:eastAsia="en-US"/>
         </w:rPr>
       </w:pPr>
-      <w:hyperlink w:anchor="_Toc526774777" w:history="1">
+      <w:hyperlink w:anchor="_Toc526839985" w:history="1">
         <w:r>
           <w:rPr>
             <w:rStyle w:val="Hyperlink"/>
@@ -2005,6 +2030,7 @@
         </w:r>
         <w:r>
           <w:rPr>
+            <w:rFonts w:asciiTheme="minorHAnsi" w:eastAsiaTheme="minorEastAsia" w:hAnsiTheme="minorHAnsi" w:cstheme="minorBidi"/>
             <w:noProof/>
             <w:lang w:val="en-US" w:eastAsia="en-US"/>
           </w:rPr>
@@ -2036,7 +2062,7 @@
             <w:noProof/>
             <w:webHidden/>
           </w:rPr>
-          <w:instrText xml:space="preserve"> PAGEREF _Toc526774777 \h </w:instrText>
+          <w:instrText xml:space="preserve"> PAGEREF _Toc526839985 \h </w:instrText>
         </w:r>
         <w:r>
           <w:rPr>
@@ -2075,11 +2101,12 @@
           <w:tab w:val="right" w:leader="dot" w:pos="9062"/>
         </w:tabs>
         <w:rPr>
+          <w:rFonts w:asciiTheme="minorHAnsi" w:eastAsiaTheme="minorEastAsia" w:hAnsiTheme="minorHAnsi" w:cstheme="minorBidi"/>
           <w:noProof/>
           <w:lang w:val="en-US" w:eastAsia="en-US"/>
         </w:rPr>
       </w:pPr>
-      <w:hyperlink w:anchor="_Toc526774778" w:history="1">
+      <w:hyperlink w:anchor="_Toc526839986" w:history="1">
         <w:r>
           <w:rPr>
             <w:rStyle w:val="Hyperlink"/>
@@ -2089,6 +2116,7 @@
         </w:r>
         <w:r>
           <w:rPr>
+            <w:rFonts w:asciiTheme="minorHAnsi" w:eastAsiaTheme="minorEastAsia" w:hAnsiTheme="minorHAnsi" w:cstheme="minorBidi"/>
             <w:noProof/>
             <w:lang w:val="en-US" w:eastAsia="en-US"/>
           </w:rPr>
@@ -2120,7 +2148,7 @@
             <w:noProof/>
             <w:webHidden/>
           </w:rPr>
-          <w:instrText xml:space="preserve"> PAGEREF _Toc526774778 \h </w:instrText>
+          <w:instrText xml:space="preserve"> PAGEREF _Toc526839986 \h </w:instrText>
         </w:r>
         <w:r>
           <w:rPr>
@@ -2141,6 +2169,350 @@
             <w:webHidden/>
           </w:rPr>
           <w:t>7</w:t>
+        </w:r>
+        <w:r>
+          <w:rPr>
+            <w:noProof/>
+            <w:webHidden/>
+          </w:rPr>
+          <w:fldChar w:fldCharType="end"/>
+        </w:r>
+      </w:hyperlink>
+    </w:p>
+    <w:p>
+      <w:pPr>
+        <w:pStyle w:val="TOC1"/>
+        <w:tabs>
+          <w:tab w:val="left" w:pos="440"/>
+          <w:tab w:val="right" w:leader="dot" w:pos="9062"/>
+        </w:tabs>
+        <w:rPr>
+          <w:rFonts w:asciiTheme="minorHAnsi" w:eastAsiaTheme="minorEastAsia" w:hAnsiTheme="minorHAnsi" w:cstheme="minorBidi"/>
+          <w:noProof/>
+          <w:lang w:val="en-US" w:eastAsia="en-US"/>
+        </w:rPr>
+      </w:pPr>
+      <w:hyperlink w:anchor="_Toc526839987" w:history="1">
+        <w:r>
+          <w:rPr>
+            <w:rStyle w:val="Hyperlink"/>
+            <w:noProof/>
+          </w:rPr>
+          <w:t>4</w:t>
+        </w:r>
+        <w:r>
+          <w:rPr>
+            <w:rFonts w:asciiTheme="minorHAnsi" w:eastAsiaTheme="minorEastAsia" w:hAnsiTheme="minorHAnsi" w:cstheme="minorBidi"/>
+            <w:noProof/>
+            <w:lang w:val="en-US" w:eastAsia="en-US"/>
+          </w:rPr>
+          <w:tab/>
+        </w:r>
+        <w:r>
+          <w:rPr>
+            <w:rStyle w:val="Hyperlink"/>
+            <w:noProof/>
+          </w:rPr>
+          <w:t>Dashboard</w:t>
+        </w:r>
+        <w:r>
+          <w:rPr>
+            <w:noProof/>
+            <w:webHidden/>
+          </w:rPr>
+          <w:tab/>
+        </w:r>
+        <w:r>
+          <w:rPr>
+            <w:noProof/>
+            <w:webHidden/>
+          </w:rPr>
+          <w:fldChar w:fldCharType="begin"/>
+        </w:r>
+        <w:r>
+          <w:rPr>
+            <w:noProof/>
+            <w:webHidden/>
+          </w:rPr>
+          <w:instrText xml:space="preserve"> PAGEREF _Toc526839987 \h </w:instrText>
+        </w:r>
+        <w:r>
+          <w:rPr>
+            <w:noProof/>
+            <w:webHidden/>
+          </w:rPr>
+        </w:r>
+        <w:r>
+          <w:rPr>
+            <w:noProof/>
+            <w:webHidden/>
+          </w:rPr>
+          <w:fldChar w:fldCharType="separate"/>
+        </w:r>
+        <w:r>
+          <w:rPr>
+            <w:noProof/>
+            <w:webHidden/>
+          </w:rPr>
+          <w:t>9</w:t>
+        </w:r>
+        <w:r>
+          <w:rPr>
+            <w:noProof/>
+            <w:webHidden/>
+          </w:rPr>
+          <w:fldChar w:fldCharType="end"/>
+        </w:r>
+      </w:hyperlink>
+    </w:p>
+    <w:p>
+      <w:pPr>
+        <w:pStyle w:val="TOC2"/>
+        <w:tabs>
+          <w:tab w:val="left" w:pos="880"/>
+          <w:tab w:val="right" w:leader="dot" w:pos="9062"/>
+        </w:tabs>
+        <w:rPr>
+          <w:rFonts w:asciiTheme="minorHAnsi" w:eastAsiaTheme="minorEastAsia" w:hAnsiTheme="minorHAnsi" w:cstheme="minorBidi"/>
+          <w:noProof/>
+          <w:lang w:val="en-US" w:eastAsia="en-US"/>
+        </w:rPr>
+      </w:pPr>
+      <w:hyperlink w:anchor="_Toc526839988" w:history="1">
+        <w:r>
+          <w:rPr>
+            <w:rStyle w:val="Hyperlink"/>
+            <w:noProof/>
+          </w:rPr>
+          <w:t>4.1</w:t>
+        </w:r>
+        <w:r>
+          <w:rPr>
+            <w:rFonts w:asciiTheme="minorHAnsi" w:eastAsiaTheme="minorEastAsia" w:hAnsiTheme="minorHAnsi" w:cstheme="minorBidi"/>
+            <w:noProof/>
+            <w:lang w:val="en-US" w:eastAsia="en-US"/>
+          </w:rPr>
+          <w:tab/>
+        </w:r>
+        <w:r>
+          <w:rPr>
+            <w:rStyle w:val="Hyperlink"/>
+            <w:noProof/>
+          </w:rPr>
+          <w:t>My Datasets</w:t>
+        </w:r>
+        <w:r>
+          <w:rPr>
+            <w:noProof/>
+            <w:webHidden/>
+          </w:rPr>
+          <w:tab/>
+        </w:r>
+        <w:r>
+          <w:rPr>
+            <w:noProof/>
+            <w:webHidden/>
+          </w:rPr>
+          <w:fldChar w:fldCharType="begin"/>
+        </w:r>
+        <w:r>
+          <w:rPr>
+            <w:noProof/>
+            <w:webHidden/>
+          </w:rPr>
+          <w:instrText xml:space="preserve"> PAGEREF _Toc526839988 \h </w:instrText>
+        </w:r>
+        <w:r>
+          <w:rPr>
+            <w:noProof/>
+            <w:webHidden/>
+          </w:rPr>
+        </w:r>
+        <w:r>
+          <w:rPr>
+            <w:noProof/>
+            <w:webHidden/>
+          </w:rPr>
+          <w:fldChar w:fldCharType="separate"/>
+        </w:r>
+        <w:r>
+          <w:rPr>
+            <w:noProof/>
+            <w:webHidden/>
+          </w:rPr>
+          <w:t>9</w:t>
+        </w:r>
+        <w:r>
+          <w:rPr>
+            <w:noProof/>
+            <w:webHidden/>
+          </w:rPr>
+          <w:fldChar w:fldCharType="end"/>
+        </w:r>
+      </w:hyperlink>
+    </w:p>
+    <w:p>
+      <w:pPr>
+        <w:pStyle w:val="TOC2"/>
+        <w:tabs>
+          <w:tab w:val="left" w:pos="880"/>
+          <w:tab w:val="right" w:leader="dot" w:pos="9062"/>
+        </w:tabs>
+        <w:rPr>
+          <w:rFonts w:asciiTheme="minorHAnsi" w:eastAsiaTheme="minorEastAsia" w:hAnsiTheme="minorHAnsi" w:cstheme="minorBidi"/>
+          <w:noProof/>
+          <w:lang w:val="en-US" w:eastAsia="en-US"/>
+        </w:rPr>
+      </w:pPr>
+      <w:hyperlink w:anchor="_Toc526839989" w:history="1">
+        <w:r>
+          <w:rPr>
+            <w:rStyle w:val="Hyperlink"/>
+            <w:noProof/>
+          </w:rPr>
+          <w:t>4.2</w:t>
+        </w:r>
+        <w:r>
+          <w:rPr>
+            <w:rFonts w:asciiTheme="minorHAnsi" w:eastAsiaTheme="minorEastAsia" w:hAnsiTheme="minorHAnsi" w:cstheme="minorBidi"/>
+            <w:noProof/>
+            <w:lang w:val="en-US" w:eastAsia="en-US"/>
+          </w:rPr>
+          <w:tab/>
+        </w:r>
+        <w:r>
+          <w:rPr>
+            <w:rStyle w:val="Hyperlink"/>
+            <w:noProof/>
+          </w:rPr>
+          <w:t>Requests</w:t>
+        </w:r>
+        <w:r>
+          <w:rPr>
+            <w:noProof/>
+            <w:webHidden/>
+          </w:rPr>
+          <w:tab/>
+        </w:r>
+        <w:r>
+          <w:rPr>
+            <w:noProof/>
+            <w:webHidden/>
+          </w:rPr>
+          <w:fldChar w:fldCharType="begin"/>
+        </w:r>
+        <w:r>
+          <w:rPr>
+            <w:noProof/>
+            <w:webHidden/>
+          </w:rPr>
+          <w:instrText xml:space="preserve"> PAGEREF _Toc526839989 \h </w:instrText>
+        </w:r>
+        <w:r>
+          <w:rPr>
+            <w:noProof/>
+            <w:webHidden/>
+          </w:rPr>
+        </w:r>
+        <w:r>
+          <w:rPr>
+            <w:noProof/>
+            <w:webHidden/>
+          </w:rPr>
+          <w:fldChar w:fldCharType="separate"/>
+        </w:r>
+        <w:r>
+          <w:rPr>
+            <w:noProof/>
+            <w:webHidden/>
+          </w:rPr>
+          <w:t>10</w:t>
+        </w:r>
+        <w:r>
+          <w:rPr>
+            <w:noProof/>
+            <w:webHidden/>
+          </w:rPr>
+          <w:fldChar w:fldCharType="end"/>
+        </w:r>
+      </w:hyperlink>
+    </w:p>
+    <w:p>
+      <w:pPr>
+        <w:pStyle w:val="TOC2"/>
+        <w:tabs>
+          <w:tab w:val="left" w:pos="880"/>
+          <w:tab w:val="right" w:leader="dot" w:pos="9062"/>
+        </w:tabs>
+        <w:rPr>
+          <w:rFonts w:asciiTheme="minorHAnsi" w:eastAsiaTheme="minorEastAsia" w:hAnsiTheme="minorHAnsi" w:cstheme="minorBidi"/>
+          <w:noProof/>
+          <w:lang w:val="en-US" w:eastAsia="en-US"/>
+        </w:rPr>
+      </w:pPr>
+      <w:hyperlink w:anchor="_Toc526839990" w:history="1">
+        <w:r>
+          <w:rPr>
+            <w:rStyle w:val="Hyperlink"/>
+            <w:noProof/>
+          </w:rPr>
+          <w:t>4.3</w:t>
+        </w:r>
+        <w:r>
+          <w:rPr>
+            <w:rFonts w:asciiTheme="minorHAnsi" w:eastAsiaTheme="minorEastAsia" w:hAnsiTheme="minorHAnsi" w:cstheme="minorBidi"/>
+            <w:noProof/>
+            <w:lang w:val="en-US" w:eastAsia="en-US"/>
+          </w:rPr>
+          <w:tab/>
+        </w:r>
+        <w:r>
+          <w:rPr>
+            <w:rStyle w:val="Hyperlink"/>
+            <w:noProof/>
+          </w:rPr>
+          <w:t>Decision</w:t>
+        </w:r>
+        <w:r>
+          <w:rPr>
+            <w:noProof/>
+            <w:webHidden/>
+          </w:rPr>
+          <w:tab/>
+        </w:r>
+        <w:r>
+          <w:rPr>
+            <w:noProof/>
+            <w:webHidden/>
+          </w:rPr>
+          <w:fldChar w:fldCharType="begin"/>
+        </w:r>
+        <w:r>
+          <w:rPr>
+            <w:noProof/>
+            <w:webHidden/>
+          </w:rPr>
+          <w:instrText xml:space="preserve"> PAGEREF _Toc526839990 \h </w:instrText>
+        </w:r>
+        <w:r>
+          <w:rPr>
+            <w:noProof/>
+            <w:webHidden/>
+          </w:rPr>
+        </w:r>
+        <w:r>
+          <w:rPr>
+            <w:noProof/>
+            <w:webHidden/>
+          </w:rPr>
+          <w:fldChar w:fldCharType="separate"/>
+        </w:r>
+        <w:r>
+          <w:rPr>
+            <w:noProof/>
+            <w:webHidden/>
+          </w:rPr>
+          <w:t>10</w:t>
         </w:r>
         <w:r>
           <w:rPr>
@@ -2185,7 +2557,7 @@
         <w:br w:type="page"/>
       </w:r>
       <w:bookmarkStart w:id="0" w:name="_Toc524081705"/>
-      <w:bookmarkStart w:id="1" w:name="_Toc526774765"/>
+      <w:bookmarkStart w:id="1" w:name="_Toc526839973"/>
       <w:r>
         <w:lastRenderedPageBreak/>
         <w:t>Search</w:t>
@@ -2260,7 +2632,7 @@
         </w:rPr>
       </w:pPr>
       <w:bookmarkStart w:id="2" w:name="_Toc524081706"/>
-      <w:bookmarkStart w:id="3" w:name="_Toc526774766"/>
+      <w:bookmarkStart w:id="3" w:name="_Toc526839974"/>
       <w:r>
         <w:t>Categories</w:t>
       </w:r>
@@ -2334,7 +2706,7 @@
         <w:pStyle w:val="Heading2"/>
       </w:pPr>
       <w:bookmarkStart w:id="4" w:name="_Toc524081707"/>
-      <w:bookmarkStart w:id="5" w:name="_Toc526774767"/>
+      <w:bookmarkStart w:id="5" w:name="_Toc526839975"/>
       <w:r>
         <w:t>Properties</w:t>
       </w:r>
@@ -2394,7 +2766,7 @@
         <w:pStyle w:val="Heading2"/>
       </w:pPr>
       <w:bookmarkStart w:id="6" w:name="_Toc524081708"/>
-      <w:bookmarkStart w:id="7" w:name="_Toc526774768"/>
+      <w:bookmarkStart w:id="7" w:name="_Toc526839976"/>
       <w:r>
         <w:t>Free text search with Autocomplete</w:t>
       </w:r>
@@ -2469,7 +2841,7 @@
         <w:pStyle w:val="Heading2"/>
       </w:pPr>
       <w:bookmarkStart w:id="8" w:name="_Toc524081709"/>
-      <w:bookmarkStart w:id="9" w:name="_Toc526774769"/>
+      <w:bookmarkStart w:id="9" w:name="_Toc526839977"/>
       <w:r>
         <w:lastRenderedPageBreak/>
         <w:t>Selected Filter</w:t>
@@ -2551,7 +2923,7 @@
         <w:pStyle w:val="Heading2"/>
       </w:pPr>
       <w:bookmarkStart w:id="10" w:name="_Toc524081710"/>
-      <w:bookmarkStart w:id="11" w:name="_Toc526774770"/>
+      <w:bookmarkStart w:id="11" w:name="_Toc526839978"/>
       <w:r>
         <w:t>Results</w:t>
       </w:r>
@@ -2652,7 +3024,7 @@
         <w:pStyle w:val="Heading1"/>
       </w:pPr>
       <w:bookmarkStart w:id="12" w:name="_Toc524081711"/>
-      <w:bookmarkStart w:id="13" w:name="_Toc526774771"/>
+      <w:bookmarkStart w:id="13" w:name="_Toc526839979"/>
       <w:r>
         <w:t>Data Details</w:t>
       </w:r>
@@ -2740,7 +3112,7 @@
         <w:pStyle w:val="Heading2"/>
       </w:pPr>
       <w:bookmarkStart w:id="14" w:name="_Toc524081712"/>
-      <w:bookmarkStart w:id="15" w:name="_Toc526774772"/>
+      <w:bookmarkStart w:id="15" w:name="_Toc526839980"/>
       <w:r>
         <w:t>Meta Data</w:t>
       </w:r>
@@ -2818,7 +3190,7 @@
       <w:r>
         <w:br w:type="page"/>
       </w:r>
-      <w:bookmarkStart w:id="17" w:name="_Toc526774773"/>
+      <w:bookmarkStart w:id="17" w:name="_Toc526839981"/>
       <w:r>
         <w:lastRenderedPageBreak/>
         <w:t>Primary Data</w:t>
@@ -2893,8 +3265,6 @@
         </w:rPr>
         <w:t xml:space="preserve">filtering </w:t>
       </w:r>
-      <w:bookmarkStart w:id="18" w:name="_GoBack"/>
-      <w:bookmarkEnd w:id="18"/>
       <w:r>
         <w:rPr>
           <w:lang w:val="en-US"/>
@@ -2927,7 +3297,7 @@
           <w:lang w:eastAsia="de-DE"/>
         </w:rPr>
         <w:pict>
-          <v:shape id="Grafik 20" o:spid="_x0000_s1026" type="#_x0000_t75" style="position:absolute;left:0;text-align:left;margin-left:160.05pt;margin-top:53pt;width:108pt;height:9.5pt;z-index:1;visibility:visible;mso-position-horizontal-relative:text;mso-position-vertical-relative:text">
+          <v:shape id="Grafik 20" o:spid="_x0000_s1026" type="#_x0000_t75" style="position:absolute;left:0;text-align:left;margin-left:160.05pt;margin-top:53pt;width:108pt;height:9.5pt;z-index:251657728;visibility:visible;mso-position-horizontal-relative:text;mso-position-vertical-relative:text">
             <v:imagedata r:id="rId12" o:title="" croptop="15654f" cropbottom="46960f" cropleft="45352f" cropright="4576f"/>
           </v:shape>
         </w:pict>
@@ -2950,13 +3320,13 @@
       <w:pPr>
         <w:pStyle w:val="Heading2"/>
       </w:pPr>
-      <w:bookmarkStart w:id="19" w:name="_Toc524081714"/>
-      <w:bookmarkStart w:id="20" w:name="_Toc526774774"/>
+      <w:bookmarkStart w:id="18" w:name="_Toc524081714"/>
+      <w:bookmarkStart w:id="19" w:name="_Toc526839982"/>
       <w:r>
         <w:t>Data Structure</w:t>
       </w:r>
+      <w:bookmarkEnd w:id="18"/>
       <w:bookmarkEnd w:id="19"/>
-      <w:bookmarkEnd w:id="20"/>
     </w:p>
     <w:p>
       <w:pPr>
@@ -3025,14 +3395,14 @@
       <w:pPr>
         <w:pStyle w:val="Heading2"/>
       </w:pPr>
-      <w:bookmarkStart w:id="21" w:name="_Toc524081715"/>
-      <w:bookmarkStart w:id="22" w:name="_Toc526774775"/>
+      <w:bookmarkStart w:id="20" w:name="_Toc524081715"/>
+      <w:bookmarkStart w:id="21" w:name="_Toc526839983"/>
       <w:r>
         <w:lastRenderedPageBreak/>
         <w:t>Dataset Permissions</w:t>
       </w:r>
+      <w:bookmarkEnd w:id="20"/>
       <w:bookmarkEnd w:id="21"/>
-      <w:bookmarkEnd w:id="22"/>
     </w:p>
     <w:p>
       <w:pPr>
@@ -3074,13 +3444,13 @@
       <w:pPr>
         <w:pStyle w:val="Heading2"/>
       </w:pPr>
-      <w:bookmarkStart w:id="23" w:name="_Toc524081716"/>
-      <w:bookmarkStart w:id="24" w:name="_Toc526774776"/>
+      <w:bookmarkStart w:id="22" w:name="_Toc524081716"/>
+      <w:bookmarkStart w:id="23" w:name="_Toc526839984"/>
       <w:r>
         <w:t>Publish a Dataset Version</w:t>
       </w:r>
+      <w:bookmarkEnd w:id="22"/>
       <w:bookmarkEnd w:id="23"/>
-      <w:bookmarkEnd w:id="24"/>
     </w:p>
     <w:p>
       <w:pPr>
@@ -3151,12 +3521,12 @@
       <w:r>
         <w:br w:type="page"/>
       </w:r>
-      <w:bookmarkStart w:id="25" w:name="_Toc526774777"/>
+      <w:bookmarkStart w:id="24" w:name="_Toc526839985"/>
       <w:r>
         <w:lastRenderedPageBreak/>
         <w:t>Attachments</w:t>
       </w:r>
-      <w:bookmarkEnd w:id="25"/>
+      <w:bookmarkEnd w:id="24"/>
     </w:p>
     <w:p>
       <w:pPr>
@@ -3223,13 +3593,13 @@
       <w:pPr>
         <w:pStyle w:val="Heading1"/>
       </w:pPr>
-      <w:bookmarkStart w:id="26" w:name="_Toc524081717"/>
-      <w:bookmarkStart w:id="27" w:name="_Toc526774778"/>
+      <w:bookmarkStart w:id="25" w:name="_Toc524081717"/>
+      <w:bookmarkStart w:id="26" w:name="_Toc526839986"/>
       <w:r>
         <w:t>Search Manager</w:t>
       </w:r>
+      <w:bookmarkEnd w:id="25"/>
       <w:bookmarkEnd w:id="26"/>
-      <w:bookmarkEnd w:id="27"/>
     </w:p>
     <w:p>
       <w:pPr>
@@ -3995,8 +4365,208 @@
         <w:t>Default sort direction for this item (ascending, descending).</w:t>
       </w:r>
     </w:p>
+    <w:p>
+      <w:pPr>
+        <w:jc w:val="both"/>
+        <w:rPr>
+          <w:lang w:val="en-US"/>
+        </w:rPr>
+      </w:pPr>
+    </w:p>
+    <w:p>
+      <w:pPr>
+        <w:pStyle w:val="Heading1"/>
+      </w:pPr>
+      <w:bookmarkStart w:id="27" w:name="_Toc526839987"/>
+      <w:r>
+        <w:t>Dashboard</w:t>
+      </w:r>
+      <w:bookmarkEnd w:id="27"/>
+    </w:p>
+    <w:p>
+      <w:pPr>
+        <w:pStyle w:val="Heading2"/>
+      </w:pPr>
+      <w:bookmarkStart w:id="28" w:name="_Toc526839988"/>
+      <w:r>
+        <w:t>My Datasets</w:t>
+      </w:r>
+      <w:bookmarkEnd w:id="28"/>
+    </w:p>
+    <w:p>
+      <w:pPr>
+        <w:rPr>
+          <w:noProof/>
+          <w:lang w:val="en-US"/>
+        </w:rPr>
+      </w:pPr>
+      <w:r>
+        <w:rPr>
+          <w:noProof/>
+          <w:lang w:val="en-US"/>
+        </w:rPr>
+        <w:t>On this page, users can see which datasets they are accessing and which rights they have on the datasets.</w:t>
+      </w:r>
+    </w:p>
+    <w:p>
+      <w:pPr>
+        <w:rPr>
+          <w:noProof/>
+          <w:lang w:val="en-US"/>
+        </w:rPr>
+      </w:pPr>
+    </w:p>
+    <w:p>
+      <w:pPr>
+        <w:rPr>
+          <w:noProof/>
+          <w:lang w:val="en-US"/>
+        </w:rPr>
+      </w:pPr>
+    </w:p>
+    <w:p>
+      <w:pPr>
+        <w:rPr>
+          <w:noProof/>
+          <w:lang w:val="en-US"/>
+        </w:rPr>
+      </w:pPr>
+      <w:r>
+        <w:rPr>
+          <w:noProof/>
+          <w:lang w:val="en-US"/>
+        </w:rPr>
+        <w:lastRenderedPageBreak/>
+        <w:pict>
+          <v:shape id="_x0000_i1070" type="#_x0000_t75" style="width:470.25pt;height:176.25pt;visibility:visible;mso-wrap-style:square">
+            <v:imagedata r:id="rId21" o:title="" cropbottom="9995f"/>
+          </v:shape>
+        </w:pict>
+      </w:r>
+    </w:p>
+    <w:p>
+      <w:pPr>
+        <w:pStyle w:val="Heading2"/>
+        <w:rPr>
+          <w:noProof/>
+        </w:rPr>
+      </w:pPr>
+      <w:bookmarkStart w:id="29" w:name="_Toc526839989"/>
+      <w:r>
+        <w:rPr>
+          <w:noProof/>
+        </w:rPr>
+        <w:t>Requests</w:t>
+      </w:r>
+      <w:bookmarkEnd w:id="29"/>
+    </w:p>
+    <w:p>
+      <w:pPr>
+        <w:rPr>
+          <w:lang w:val="en-US"/>
+        </w:rPr>
+      </w:pPr>
+      <w:r>
+        <w:rPr>
+          <w:lang w:val="en-US"/>
+        </w:rPr>
+        <w:t>This page lists all your requests</w:t>
+      </w:r>
+      <w:r>
+        <w:rPr>
+          <w:lang w:val="en-US"/>
+        </w:rPr>
+        <w:t>.</w:t>
+      </w:r>
+    </w:p>
+    <w:p>
+      <w:pPr>
+        <w:rPr>
+          <w:noProof/>
+          <w:lang w:val="en-US"/>
+        </w:rPr>
+      </w:pPr>
+      <w:r>
+        <w:rPr>
+          <w:noProof/>
+          <w:lang w:val="en-US"/>
+        </w:rPr>
+        <w:pict>
+          <v:shape id="_x0000_i1065" type="#_x0000_t75" style="width:470.25pt;height:114.75pt;visibility:visible;mso-wrap-style:square">
+            <v:imagedata r:id="rId22" o:title=""/>
+          </v:shape>
+        </w:pict>
+      </w:r>
+      <w:bookmarkStart w:id="30" w:name="_GoBack"/>
+      <w:bookmarkEnd w:id="30"/>
+    </w:p>
+    <w:p>
+      <w:pPr>
+        <w:pStyle w:val="Heading2"/>
+        <w:rPr>
+          <w:noProof/>
+        </w:rPr>
+      </w:pPr>
+      <w:bookmarkStart w:id="31" w:name="_Toc526839990"/>
+      <w:r>
+        <w:rPr>
+          <w:noProof/>
+        </w:rPr>
+        <w:t>Decision</w:t>
+      </w:r>
+      <w:bookmarkEnd w:id="31"/>
+    </w:p>
+    <w:p>
+      <w:pPr>
+        <w:rPr>
+          <w:lang w:val="en-US"/>
+        </w:rPr>
+      </w:pPr>
+      <w:r>
+        <w:rPr>
+          <w:lang w:val="en-US"/>
+        </w:rPr>
+        <w:t>The page lists open requests for your datasets</w:t>
+      </w:r>
+      <w:r>
+        <w:rPr>
+          <w:lang w:val="en-US"/>
+        </w:rPr>
+        <w:t xml:space="preserve">. </w:t>
+      </w:r>
+      <w:r>
+        <w:rPr>
+          <w:lang w:val="en-US"/>
+        </w:rPr>
+        <w:t>You can accept or decline the request by clicking the buttons on the right</w:t>
+      </w:r>
+      <w:r>
+        <w:rPr>
+          <w:lang w:val="en-US"/>
+        </w:rPr>
+        <w:t>.</w:t>
+      </w:r>
+    </w:p>
+    <w:p>
+      <w:pPr>
+        <w:rPr>
+          <w:lang w:val="en-US"/>
+        </w:rPr>
+      </w:pPr>
+      <w:r>
+        <w:rPr>
+          <w:noProof/>
+          <w:lang w:val="en-US"/>
+        </w:rPr>
+        <w:pict>
+          <v:shape id="_x0000_i1040" type="#_x0000_t75" style="width:471pt;height:120pt;visibility:visible;mso-wrap-style:square">
+            <v:imagedata r:id="rId23" o:title=""/>
+          </v:shape>
+        </w:pict>
+      </w:r>
+    </w:p>
     <w:sectPr>
-      <w:footerReference w:type="default" r:id="rId21"/>
+      <w:footerReference w:type="default" r:id="rId24"/>
       <w:pgSz w:w="11906" w:h="16838"/>
       <w:pgMar w:top="1417" w:right="1417" w:bottom="1134" w:left="1417" w:header="708" w:footer="708" w:gutter="0"/>
       <w:cols w:space="708"/>
@@ -4052,7 +4622,7 @@
       <w:rPr>
         <w:noProof/>
       </w:rPr>
-      <w:t>5</w:t>
+      <w:t>4</w:t>
     </w:r>
     <w:r>
       <w:rPr>
@@ -6510,6 +7080,17 @@
       <w:lang w:eastAsia="en-US"/>
     </w:rPr>
   </w:style>
+  <w:style w:type="character" w:styleId="Emphasis">
+    <w:name w:val="Emphasis"/>
+    <w:basedOn w:val="DefaultParagraphFont"/>
+    <w:qFormat/>
+    <w:locked/>
+    <w:rsid w:val="008D3E8D"/>
+    <w:rPr>
+      <w:i/>
+      <w:iCs/>
+    </w:rPr>
+  </w:style>
 </w:styles>
 </file>
 
@@ -6991,7 +7572,7 @@
 </file>
 
 <file path=customXml/itemProps1.xml><?xml version="1.0" encoding="utf-8"?>
-<ds:datastoreItem xmlns:ds="http://schemas.openxmlformats.org/officeDocument/2006/customXml" ds:itemID="{5BEE8B6D-A46D-47BA-BE39-5B382B15E614}">
+<ds:datastoreItem xmlns:ds="http://schemas.openxmlformats.org/officeDocument/2006/customXml" ds:itemID="{D703B6A8-8632-45F1-B225-989CD8EE95E4}">
   <ds:schemaRefs>
     <ds:schemaRef ds:uri="http://schemas.openxmlformats.org/officeDocument/2006/bibliography"/>
   </ds:schemaRefs>

</xml_diff>